<commit_message>
Update time axis when no GPS data present & update user manual
</commit_message>
<xml_diff>
--- a/Instructions.docx
+++ b/Instructions.docx
@@ -473,11 +473,16 @@
         <w:ind w:left="0"/>
       </w:pPr>
       <w:r>
-        <w:t>Time will be calculated for the x-axis if GPS data is present</w:t>
-      </w:r>
-      <w:r>
-        <w:t>.</w:t>
-      </w:r>
+        <w:t>Actual t</w:t>
+      </w:r>
+      <w:r>
+        <w:t>ime will be calculated for the x-axis if GPS data is present</w:t>
+      </w:r>
+      <w:r>
+        <w:t>, otherwise it will show time from the start of the flight.</w:t>
+      </w:r>
+      <w:bookmarkStart w:id="0" w:name="_GoBack"/>
+      <w:bookmarkEnd w:id="0"/>
     </w:p>
     <w:p>
       <w:pPr>
@@ -528,12 +533,7 @@
         <w:t>map</w:t>
       </w:r>
       <w:r>
-        <w:t xml:space="preserve"> on </w:t>
-      </w:r>
-      <w:bookmarkStart w:id="0" w:name="_GoBack"/>
-      <w:bookmarkEnd w:id="0"/>
-      <w:r>
-        <w:t xml:space="preserve">Google maps </w:t>
+        <w:t xml:space="preserve"> on Google maps </w:t>
       </w:r>
       <w:r>
         <w:t xml:space="preserve">or Google </w:t>
@@ -640,60 +640,30 @@
     </w:p>
     <w:p>
       <w:r>
-        <w:t>GPS,4000,$GPV</w:t>
-      </w:r>
-      <w:r>
-        <w:t>TG,13.83,T,,M,0.00,N,0.0,K,A*34</w:t>
+        <w:t>GPS,4000,$GPVTG,13.83,T,,M,0.00,N,0.0,K,A*34</w:t>
       </w:r>
       <w:r>
         <w:br/>
-      </w:r>
-      <w:r>
-        <w:t>GPS,4000,$GPGGA,141420.000,5131.0372,N,00152.8219,W,1</w:t>
-      </w:r>
-      <w:r>
-        <w:t>,08,1.2,101.2,M,48.1,M,,0000*4C</w:t>
+        <w:t>GPS,4000,$GPGGA,141420.000,5131.0372,N,00152.8219,W,1,08,1.2,101.2,M,48.1,M,,0000*4C</w:t>
       </w:r>
       <w:r>
         <w:br/>
-      </w:r>
-      <w:r>
-        <w:t>GPS,4000,$GPGSA,A,3,14,11,32,28</w:t>
-      </w:r>
-      <w:r>
-        <w:t>,20,01,17,31,,,,,1.6,1.2,1.2*3C</w:t>
+        <w:t>GPS,4000,$GPGSA,A,3,14,11,32,28,20,01,17,31,,,,,1.6,1.2,1.2*3C</w:t>
       </w:r>
       <w:r>
         <w:br/>
-      </w:r>
-      <w:r>
-        <w:t>GPS,4000,$GPGSV,3,1,10,01,75,107,33,32,73,074,</w:t>
-      </w:r>
-      <w:r>
-        <w:t>26,20,66,238,34,11,48,135,31*78</w:t>
+        <w:t>GPS,4000,$GPGSV,3,1,10,01,75,107,33,32,73,074,26,20,66,238,34,11,48,135,31*78</w:t>
       </w:r>
       <w:r>
         <w:br/>
-      </w:r>
-      <w:r>
-        <w:t>GPS,4000,$GPGSV,3,2,10,17,39,302,31,23,19,17</w:t>
-      </w:r>
-      <w:r>
-        <w:t>9,,14,17,038,25,28,13,251,26*75</w:t>
+        <w:t>GPS,4000,$GPGSV,3,2,10,17,39,302,31,23,19,179,,14,17,038,25,28,13,251,26*75</w:t>
       </w:r>
       <w:r>
         <w:br/>
-      </w:r>
-      <w:r>
-        <w:t>GPS,4000,$GPGSV,3,3,</w:t>
-      </w:r>
-      <w:r>
-        <w:t>10,19,08,159,13,31,08,085,21*73</w:t>
+        <w:t>GPS,4000,$GPGSV,3,3,10,19,08,159,13,31,08,085,21*73</w:t>
       </w:r>
       <w:r>
         <w:br/>
-      </w:r>
-      <w:r>
         <w:t>GPS,4000,$GPRMC,141420.000,A,5131.0372,N,00152.8219,W,0.00,13.83,171113,,,A*47</w:t>
       </w:r>
     </w:p>
@@ -3008,7 +2978,7 @@
 </file>
 
 <file path=customXml/itemProps1.xml><?xml version="1.0" encoding="utf-8"?>
-<ds:datastoreItem xmlns:ds="http://schemas.openxmlformats.org/officeDocument/2006/customXml" ds:itemID="{CBBFADA0-D723-4AB0-A7DB-847DE491AC68}">
+<ds:datastoreItem xmlns:ds="http://schemas.openxmlformats.org/officeDocument/2006/customXml" ds:itemID="{F2C851FF-9E3A-4194-A4D0-C59F73F7464A}">
   <ds:schemaRefs>
     <ds:schemaRef ds:uri="http://schemas.openxmlformats.org/officeDocument/2006/bibliography"/>
   </ds:schemaRefs>

</xml_diff>

<commit_message>
Update docs for oversmapling, check baud rate, details of LEDs
</commit_message>
<xml_diff>
--- a/Instructions.docx
+++ b/Instructions.docx
@@ -165,9 +165,15 @@
       </w:r>
     </w:p>
     <w:p>
-      <w:r>
-        <w:t xml:space="preserve">SD card flight logger.  </w:t>
-      </w:r>
+      <w:proofErr w:type="gramStart"/>
+      <w:r>
+        <w:t>SD card flight logger.</w:t>
+      </w:r>
+      <w:proofErr w:type="gramEnd"/>
+      <w:r>
+        <w:t xml:space="preserve">  </w:t>
+      </w:r>
+      <w:proofErr w:type="gramStart"/>
       <w:r>
         <w:t xml:space="preserve">Logs pressure, temperature, altitude (calculated from pressure) </w:t>
       </w:r>
@@ -183,6 +189,7 @@
       <w:r>
         <w:t>.</w:t>
       </w:r>
+      <w:proofErr w:type="gramEnd"/>
     </w:p>
     <w:p>
       <w:pPr>
@@ -219,9 +226,6 @@
         <w:t xml:space="preserve">BAUD: </w:t>
       </w:r>
       <w:r>
-        <w:rPr>
-          <w:highlight w:val="red"/>
-        </w:rPr>
         <w:t>34800</w:t>
       </w:r>
     </w:p>
@@ -364,6 +368,38 @@
       </w:pPr>
       <w:r>
         <w:t>Fly! (trying not to crash)</w:t>
+      </w:r>
+    </w:p>
+    <w:p>
+      <w:pPr>
+        <w:pStyle w:val="Heading2"/>
+      </w:pPr>
+      <w:r>
+        <w:t>Status LED’s</w:t>
+      </w:r>
+    </w:p>
+    <w:p>
+      <w:pPr>
+        <w:pStyle w:val="ListParagraph"/>
+        <w:numPr>
+          <w:ilvl w:val="0"/>
+          <w:numId w:val="9"/>
+        </w:numPr>
+      </w:pPr>
+      <w:r>
+        <w:t>Green : on – SD card detected, logging started</w:t>
+      </w:r>
+    </w:p>
+    <w:p>
+      <w:pPr>
+        <w:pStyle w:val="ListParagraph"/>
+        <w:numPr>
+          <w:ilvl w:val="0"/>
+          <w:numId w:val="9"/>
+        </w:numPr>
+      </w:pPr>
+      <w:r>
+        <w:t>Orange: flash – writing data.</w:t>
       </w:r>
     </w:p>
     <w:p>
@@ -573,8 +609,13 @@
     </w:p>
     <w:p>
       <w:r>
-        <w:t>BMP085,3000,139,101016,25.76</w:t>
-      </w:r>
+        <w:t>BMP085</w:t>
+      </w:r>
+      <w:proofErr w:type="gramStart"/>
+      <w:r>
+        <w:t>,3000,139,101016,25.76</w:t>
+      </w:r>
+      <w:proofErr w:type="gramEnd"/>
     </w:p>
     <w:p>
       <w:pPr>
@@ -609,7 +650,15 @@
         </w:numPr>
       </w:pPr>
       <w:r>
-        <w:t>139 – temperature x 10.  So 139 = 13.9oC</w:t>
+        <w:t xml:space="preserve">139 – </w:t>
+      </w:r>
+      <w:proofErr w:type="gramStart"/>
+      <w:r>
+        <w:t>temperature</w:t>
+      </w:r>
+      <w:proofErr w:type="gramEnd"/>
+      <w:r>
+        <w:t xml:space="preserve"> x 10.  So 139 = 13.9oC</w:t>
       </w:r>
     </w:p>
     <w:p>
@@ -840,75 +889,75 @@
       <w:r>
         <w:t xml:space="preserve"> file for SD card</w:t>
       </w:r>
+    </w:p>
+    <w:p>
+      <w:pPr>
+        <w:pStyle w:val="Heading2"/>
+      </w:pPr>
+      <w:r>
+        <w:t>TODO</w:t>
+      </w:r>
+    </w:p>
+    <w:p>
+      <w:pPr>
+        <w:pStyle w:val="ListParagraph"/>
+        <w:numPr>
+          <w:ilvl w:val="0"/>
+          <w:numId w:val="6"/>
+        </w:numPr>
+      </w:pPr>
+      <w:r>
+        <w:t>Windows software is a bit buggy and doesn’t like badly formatted log files</w:t>
+      </w:r>
+    </w:p>
+    <w:p>
+      <w:pPr>
+        <w:pStyle w:val="ListParagraph"/>
+        <w:numPr>
+          <w:ilvl w:val="0"/>
+          <w:numId w:val="6"/>
+        </w:numPr>
+      </w:pPr>
+      <w:r>
+        <w:t>Altitude calculation relies on initial pressure reading</w:t>
+      </w:r>
+      <w:r>
+        <w:t>, which is sometimes off.</w:t>
+      </w:r>
+    </w:p>
+    <w:p>
+      <w:pPr>
+        <w:pStyle w:val="ListParagraph"/>
+        <w:numPr>
+          <w:ilvl w:val="0"/>
+          <w:numId w:val="6"/>
+        </w:numPr>
+      </w:pPr>
+      <w:r>
+        <w:t>Sometimes some rows in the log file get some corruption</w:t>
+      </w:r>
+    </w:p>
+    <w:p>
+      <w:pPr>
+        <w:pStyle w:val="ListParagraph"/>
+        <w:numPr>
+          <w:ilvl w:val="0"/>
+          <w:numId w:val="6"/>
+        </w:numPr>
+      </w:pPr>
+      <w:r>
+        <w:t>…</w:t>
+      </w:r>
+    </w:p>
+    <w:p>
+      <w:pPr>
+        <w:pStyle w:val="Heading2"/>
+      </w:pPr>
+      <w:r>
+        <w:t>Links</w:t>
+      </w:r>
       <w:bookmarkStart w:id="0" w:name="_GoBack"/>
       <w:bookmarkEnd w:id="0"/>
-    </w:p>
-    <w:p>
-      <w:pPr>
-        <w:pStyle w:val="Heading2"/>
-      </w:pPr>
-      <w:r>
-        <w:t>TODO</w:t>
-      </w:r>
-    </w:p>
-    <w:p>
-      <w:pPr>
-        <w:pStyle w:val="ListParagraph"/>
-        <w:numPr>
-          <w:ilvl w:val="0"/>
-          <w:numId w:val="6"/>
-        </w:numPr>
-      </w:pPr>
-      <w:r>
-        <w:t>Windows software is a bit buggy and doesn’t like badly formatted log files</w:t>
-      </w:r>
-    </w:p>
-    <w:p>
-      <w:pPr>
-        <w:pStyle w:val="ListParagraph"/>
-        <w:numPr>
-          <w:ilvl w:val="0"/>
-          <w:numId w:val="6"/>
-        </w:numPr>
-      </w:pPr>
-      <w:r>
-        <w:t>Altitude calculation relies on initial pressure reading, which is sometimes off.  Could</w:t>
-      </w:r>
-      <w:r>
-        <w:t xml:space="preserve"> do with some kind of averaging, the BMP085 code appears to have a setting for configuring Oversampling, which might do the trick.</w:t>
-      </w:r>
-    </w:p>
-    <w:p>
-      <w:pPr>
-        <w:pStyle w:val="ListParagraph"/>
-        <w:numPr>
-          <w:ilvl w:val="0"/>
-          <w:numId w:val="6"/>
-        </w:numPr>
-      </w:pPr>
-      <w:r>
-        <w:t>Sometimes some rows in the log file get some corruption</w:t>
-      </w:r>
-    </w:p>
-    <w:p>
-      <w:pPr>
-        <w:pStyle w:val="ListParagraph"/>
-        <w:numPr>
-          <w:ilvl w:val="0"/>
-          <w:numId w:val="6"/>
-        </w:numPr>
-      </w:pPr>
-      <w:r>
-        <w:t>…</w:t>
-      </w:r>
-    </w:p>
-    <w:p>
-      <w:pPr>
-        <w:pStyle w:val="Heading2"/>
-      </w:pPr>
-      <w:r>
-        <w:t>Links</w:t>
-      </w:r>
     </w:p>
     <w:p>
       <w:pPr>
@@ -1765,6 +1814,119 @@
     </w:lvl>
   </w:abstractNum>
   <w:abstractNum w:abstractNumId="7">
+    <w:nsid w:val="69AD5470"/>
+    <w:multiLevelType w:val="hybridMultilevel"/>
+    <w:tmpl w:val="0E6A7EF6"/>
+    <w:lvl w:ilvl="0" w:tplc="08090001">
+      <w:start w:val="1"/>
+      <w:numFmt w:val="bullet"/>
+      <w:lvlText w:val=""/>
+      <w:lvlJc w:val="left"/>
+      <w:pPr>
+        <w:ind w:left="720" w:hanging="360"/>
+      </w:pPr>
+      <w:rPr>
+        <w:rFonts w:ascii="Symbol" w:hAnsi="Symbol" w:hint="default"/>
+      </w:rPr>
+    </w:lvl>
+    <w:lvl w:ilvl="1" w:tplc="08090003" w:tentative="1">
+      <w:start w:val="1"/>
+      <w:numFmt w:val="bullet"/>
+      <w:lvlText w:val="o"/>
+      <w:lvlJc w:val="left"/>
+      <w:pPr>
+        <w:ind w:left="1440" w:hanging="360"/>
+      </w:pPr>
+      <w:rPr>
+        <w:rFonts w:ascii="Courier New" w:hAnsi="Courier New" w:cs="Courier New" w:hint="default"/>
+      </w:rPr>
+    </w:lvl>
+    <w:lvl w:ilvl="2" w:tplc="08090005" w:tentative="1">
+      <w:start w:val="1"/>
+      <w:numFmt w:val="bullet"/>
+      <w:lvlText w:val=""/>
+      <w:lvlJc w:val="left"/>
+      <w:pPr>
+        <w:ind w:left="2160" w:hanging="360"/>
+      </w:pPr>
+      <w:rPr>
+        <w:rFonts w:ascii="Wingdings" w:hAnsi="Wingdings" w:hint="default"/>
+      </w:rPr>
+    </w:lvl>
+    <w:lvl w:ilvl="3" w:tplc="08090001" w:tentative="1">
+      <w:start w:val="1"/>
+      <w:numFmt w:val="bullet"/>
+      <w:lvlText w:val=""/>
+      <w:lvlJc w:val="left"/>
+      <w:pPr>
+        <w:ind w:left="2880" w:hanging="360"/>
+      </w:pPr>
+      <w:rPr>
+        <w:rFonts w:ascii="Symbol" w:hAnsi="Symbol" w:hint="default"/>
+      </w:rPr>
+    </w:lvl>
+    <w:lvl w:ilvl="4" w:tplc="08090003" w:tentative="1">
+      <w:start w:val="1"/>
+      <w:numFmt w:val="bullet"/>
+      <w:lvlText w:val="o"/>
+      <w:lvlJc w:val="left"/>
+      <w:pPr>
+        <w:ind w:left="3600" w:hanging="360"/>
+      </w:pPr>
+      <w:rPr>
+        <w:rFonts w:ascii="Courier New" w:hAnsi="Courier New" w:cs="Courier New" w:hint="default"/>
+      </w:rPr>
+    </w:lvl>
+    <w:lvl w:ilvl="5" w:tplc="08090005" w:tentative="1">
+      <w:start w:val="1"/>
+      <w:numFmt w:val="bullet"/>
+      <w:lvlText w:val=""/>
+      <w:lvlJc w:val="left"/>
+      <w:pPr>
+        <w:ind w:left="4320" w:hanging="360"/>
+      </w:pPr>
+      <w:rPr>
+        <w:rFonts w:ascii="Wingdings" w:hAnsi="Wingdings" w:hint="default"/>
+      </w:rPr>
+    </w:lvl>
+    <w:lvl w:ilvl="6" w:tplc="08090001" w:tentative="1">
+      <w:start w:val="1"/>
+      <w:numFmt w:val="bullet"/>
+      <w:lvlText w:val=""/>
+      <w:lvlJc w:val="left"/>
+      <w:pPr>
+        <w:ind w:left="5040" w:hanging="360"/>
+      </w:pPr>
+      <w:rPr>
+        <w:rFonts w:ascii="Symbol" w:hAnsi="Symbol" w:hint="default"/>
+      </w:rPr>
+    </w:lvl>
+    <w:lvl w:ilvl="7" w:tplc="08090003" w:tentative="1">
+      <w:start w:val="1"/>
+      <w:numFmt w:val="bullet"/>
+      <w:lvlText w:val="o"/>
+      <w:lvlJc w:val="left"/>
+      <w:pPr>
+        <w:ind w:left="5760" w:hanging="360"/>
+      </w:pPr>
+      <w:rPr>
+        <w:rFonts w:ascii="Courier New" w:hAnsi="Courier New" w:cs="Courier New" w:hint="default"/>
+      </w:rPr>
+    </w:lvl>
+    <w:lvl w:ilvl="8" w:tplc="08090005" w:tentative="1">
+      <w:start w:val="1"/>
+      <w:numFmt w:val="bullet"/>
+      <w:lvlText w:val=""/>
+      <w:lvlJc w:val="left"/>
+      <w:pPr>
+        <w:ind w:left="6480" w:hanging="360"/>
+      </w:pPr>
+      <w:rPr>
+        <w:rFonts w:ascii="Wingdings" w:hAnsi="Wingdings" w:hint="default"/>
+      </w:rPr>
+    </w:lvl>
+  </w:abstractNum>
+  <w:abstractNum w:abstractNumId="8">
     <w:nsid w:val="6C177D29"/>
     <w:multiLevelType w:val="hybridMultilevel"/>
     <w:tmpl w:val="B6AA0814"/>
@@ -1890,7 +2052,7 @@
     <w:abstractNumId w:val="2"/>
   </w:num>
   <w:num w:numId="5">
-    <w:abstractNumId w:val="7"/>
+    <w:abstractNumId w:val="8"/>
   </w:num>
   <w:num w:numId="6">
     <w:abstractNumId w:val="6"/>
@@ -1900,6 +2062,9 @@
   </w:num>
   <w:num w:numId="8">
     <w:abstractNumId w:val="0"/>
+  </w:num>
+  <w:num w:numId="9">
+    <w:abstractNumId w:val="7"/>
   </w:num>
 </w:numbering>
 </file>
@@ -3004,7 +3169,7 @@
 </file>
 
 <file path=customXml/itemProps1.xml><?xml version="1.0" encoding="utf-8"?>
-<ds:datastoreItem xmlns:ds="http://schemas.openxmlformats.org/officeDocument/2006/customXml" ds:itemID="{9F1A1F40-EDD4-4861-A0F5-65DA08BE7F30}">
+<ds:datastoreItem xmlns:ds="http://schemas.openxmlformats.org/officeDocument/2006/customXml" ds:itemID="{ABD2A2BA-75DC-41A6-9476-C8B0D60B1A76}">
   <ds:schemaRefs>
     <ds:schemaRef ds:uri="http://schemas.openxmlformats.org/officeDocument/2006/bibliography"/>
   </ds:schemaRefs>

</xml_diff>